<commit_message>
All BodyType requests completed, fixed Fields showed in BodyDesc, resolved EnglishName on all Bodies (Id are hidden)
</commit_message>
<xml_diff>
--- a/implementazioni future.docx
+++ b/implementazioni future.docx
@@ -17,15 +17,7 @@
         <w:t>stanno</w:t>
       </w:r>
       <w:r>
-        <w:t xml:space="preserve"> le lune nel </w:t>
-      </w:r>
-      <w:proofErr w:type="gramStart"/>
-      <w:r>
-        <w:t>body</w:t>
-      </w:r>
-      <w:proofErr w:type="gramEnd"/>
-      <w:r>
-        <w:t xml:space="preserve"> per stamparle senza fare una nuova richiesta</w:t>
+        <w:t xml:space="preserve"> le lune nel body per stamparle senza fare una nuova richiesta</w:t>
       </w:r>
     </w:p>
     <w:p>
@@ -69,6 +61,28 @@
       <w:r>
         <w:t>iltrare le lune per pianeta</w:t>
       </w:r>
+    </w:p>
+    <w:p>
+      <w:pPr>
+        <w:pStyle w:val="Paragrafoelenco"/>
+        <w:numPr>
+          <w:ilvl w:val="0"/>
+          <w:numId w:val="1"/>
+        </w:numPr>
+      </w:pPr>
+      <w:r>
+        <w:t xml:space="preserve">Sistemare il fatto che se seleziono un body, poi torno indietro e lo </w:t>
+      </w:r>
+      <w:proofErr w:type="spellStart"/>
+      <w:r>
+        <w:t>riseleziono</w:t>
+      </w:r>
+      <w:proofErr w:type="spellEnd"/>
+      <w:r>
+        <w:t xml:space="preserve"> non mi rientra</w:t>
+      </w:r>
+      <w:bookmarkStart w:id="0" w:name="_GoBack"/>
+      <w:bookmarkEnd w:id="0"/>
     </w:p>
     <w:p>
       <w:r>

</xml_diff>

<commit_message>
Fixed AroundPlanet EnglishName on Moons List
</commit_message>
<xml_diff>
--- a/implementazioni future.docx
+++ b/implementazioni future.docx
@@ -81,8 +81,6 @@
       <w:r>
         <w:t xml:space="preserve"> non mi rientra</w:t>
       </w:r>
-      <w:bookmarkStart w:id="0" w:name="_GoBack"/>
-      <w:bookmarkEnd w:id="0"/>
     </w:p>
     <w:p>
       <w:r>
@@ -144,18 +142,8 @@
       <w:r>
         <w:t>Traduzione nomi pianeti nella lista delle lune</w:t>
       </w:r>
-    </w:p>
-    <w:p>
-      <w:pPr>
-        <w:pStyle w:val="Paragrafoelenco"/>
-        <w:numPr>
-          <w:ilvl w:val="0"/>
-          <w:numId w:val="1"/>
-        </w:numPr>
-      </w:pPr>
-      <w:r>
-        <w:t>Traduzione nome lune nella lista lune</w:t>
-      </w:r>
+      <w:bookmarkStart w:id="0" w:name="_GoBack"/>
+      <w:bookmarkEnd w:id="0"/>
     </w:p>
     <w:sectPr>
       <w:pgSz w:w="11906" w:h="16838"/>

</xml_diff>

<commit_message>
updated future implementations document
</commit_message>
<xml_diff>
--- a/implementazioni future.docx
+++ b/implementazioni future.docx
@@ -102,7 +102,7 @@
         </w:numPr>
       </w:pPr>
       <w:r>
-        <w:t>Traduzione nomi pianeti nella lista delle lune</w:t>
+        <w:t>Mettere progress bar nel menù iniziale</w:t>
       </w:r>
     </w:p>
     <w:sectPr>
@@ -230,7 +230,7 @@
       </w:rPr>
     </w:lvl>
   </w:abstractNum>
-  <w:num w:numId="1">
+  <w:num w:numId="1" w16cid:durableId="1022701889">
     <w:abstractNumId w:val="0"/>
   </w:num>
 </w:numbering>

</xml_diff>

<commit_message>
added planet moon count
</commit_message>
<xml_diff>
--- a/implementazioni future.docx
+++ b/implementazioni future.docx
@@ -11,27 +11,6 @@
         </w:numPr>
       </w:pPr>
       <w:r>
-        <w:t xml:space="preserve">Capire dove </w:t>
-      </w:r>
-      <w:r>
-        <w:t>stanno</w:t>
-      </w:r>
-      <w:r>
-        <w:t xml:space="preserve"> le lune nel body per stamparle senza fare una nuova richiesta</w:t>
-      </w:r>
-      <w:r>
-        <w:t xml:space="preserve"> e vederne il numero dalla descrizione del pianeta</w:t>
-      </w:r>
-    </w:p>
-    <w:p>
-      <w:pPr>
-        <w:pStyle w:val="Paragrafoelenco"/>
-        <w:numPr>
-          <w:ilvl w:val="0"/>
-          <w:numId w:val="1"/>
-        </w:numPr>
-      </w:pPr>
-      <w:r>
         <w:rPr>
           <w:u w:val="single"/>
         </w:rPr>
@@ -42,6 +21,9 @@
       </w:r>
       <w:r>
         <w:t>pianeta</w:t>
+      </w:r>
+      <w:r>
+        <w:t xml:space="preserve"> sia tramite combo box usata dall’utente sia tramite click dalla pagina di descrizione del pianeta</w:t>
       </w:r>
     </w:p>
     <w:p>

</xml_diff>

<commit_message>
Added "Clear Selection" to fix repeated jtable row selection case
</commit_message>
<xml_diff>
--- a/implementazioni future.docx
+++ b/implementazioni future.docx
@@ -23,53 +23,12 @@
         <w:t>pianeta</w:t>
       </w:r>
       <w:r>
-        <w:t xml:space="preserve"> sia tramite combo box usata dall’utente sia tramite click dalla pagina di descrizione del </w:t>
-      </w:r>
-      <w:proofErr w:type="gramStart"/>
-      <w:r>
-        <w:t>pianeta</w:t>
-      </w:r>
-      <w:proofErr w:type="gramEnd"/>
+        <w:t xml:space="preserve"> sia tramite combo box usata dall’utente sia tramite click dalla pagina di descrizione del pianeta</w:t>
+      </w:r>
     </w:p>
     <w:p>
-      <w:pPr>
-        <w:pStyle w:val="Paragrafoelenco"/>
-        <w:numPr>
-          <w:ilvl w:val="0"/>
-          <w:numId w:val="1"/>
-        </w:numPr>
-      </w:pPr>
       <w:bookmarkStart w:id="0" w:name="_GoBack"/>
-      <w:r>
-        <w:t xml:space="preserve">Risolvere che se premo un </w:t>
-      </w:r>
-      <w:proofErr w:type="gramStart"/>
-      <w:r>
-        <w:t>body</w:t>
-      </w:r>
-      <w:proofErr w:type="gramEnd"/>
-      <w:r>
-        <w:t xml:space="preserve">, torno indietro e lo ripremo, la </w:t>
-      </w:r>
-      <w:proofErr w:type="spellStart"/>
-      <w:r>
-        <w:t>table</w:t>
-      </w:r>
-      <w:proofErr w:type="spellEnd"/>
-      <w:r>
-        <w:t xml:space="preserve"> non mi manda su </w:t>
-      </w:r>
-      <w:proofErr w:type="spellStart"/>
-      <w:r>
-        <w:t>bodydesc</w:t>
-      </w:r>
-      <w:proofErr w:type="spellEnd"/>
-      <w:r>
-        <w:t>, perché non rileva la selezione</w:t>
-      </w:r>
-    </w:p>
-    <w:bookmarkEnd w:id="0"/>
-    <w:p>
+      <w:bookmarkEnd w:id="0"/>
       <w:r>
         <w:t>Dopo aver finito</w:t>
       </w:r>

</xml_diff>

<commit_message>
Added "Order Column" clicking on table's columns, Added jtextfield to filter moons by AroundPlanet
</commit_message>
<xml_diff>
--- a/implementazioni future.docx
+++ b/implementazioni future.docx
@@ -23,12 +23,18 @@
         <w:t>pianeta</w:t>
       </w:r>
       <w:r>
-        <w:t xml:space="preserve"> sia tramite combo box usata dall’utente sia tramite click dalla pagina di descrizione del pianeta</w:t>
+        <w:t xml:space="preserve"> sia tramite combo box usata dall’utente sia </w:t>
+      </w:r>
+      <w:bookmarkStart w:id="0" w:name="_GoBack"/>
+      <w:bookmarkEnd w:id="0"/>
+      <w:r>
+        <w:rPr>
+          <w:highlight w:val="yellow"/>
+        </w:rPr>
+        <w:t>tramite click dalla pagina di descrizione del pianeta</w:t>
       </w:r>
     </w:p>
     <w:p>
-      <w:bookmarkStart w:id="0" w:name="_GoBack"/>
-      <w:bookmarkEnd w:id="0"/>
       <w:r>
         <w:t>Dopo aver finito</w:t>
       </w:r>

</xml_diff>

<commit_message>
Added link between Moons in BodyDesc to BodiesList
</commit_message>
<xml_diff>
--- a/implementazioni future.docx
+++ b/implementazioni future.docx
@@ -3,38 +3,8 @@
 <w:document xmlns:wpc="http://schemas.microsoft.com/office/word/2010/wordprocessingCanvas" xmlns:mc="http://schemas.openxmlformats.org/markup-compatibility/2006" xmlns:o="urn:schemas-microsoft-com:office:office" xmlns:r="http://schemas.openxmlformats.org/officeDocument/2006/relationships" xmlns:m="http://schemas.openxmlformats.org/officeDocument/2006/math" xmlns:v="urn:schemas-microsoft-com:vml" xmlns:wp14="http://schemas.microsoft.com/office/word/2010/wordprocessingDrawing" xmlns:wp="http://schemas.openxmlformats.org/drawingml/2006/wordprocessingDrawing" xmlns:w10="urn:schemas-microsoft-com:office:word" xmlns:w="http://schemas.openxmlformats.org/wordprocessingml/2006/main" xmlns:w14="http://schemas.microsoft.com/office/word/2010/wordml" xmlns:wpg="http://schemas.microsoft.com/office/word/2010/wordprocessingGroup" xmlns:wpi="http://schemas.microsoft.com/office/word/2010/wordprocessingInk" xmlns:wne="http://schemas.microsoft.com/office/word/2006/wordml" xmlns:wps="http://schemas.microsoft.com/office/word/2010/wordprocessingShape" mc:Ignorable="w14 wp14">
   <w:body>
     <w:p>
-      <w:pPr>
-        <w:pStyle w:val="Paragrafoelenco"/>
-        <w:numPr>
-          <w:ilvl w:val="0"/>
-          <w:numId w:val="1"/>
-        </w:numPr>
-      </w:pPr>
-      <w:r>
-        <w:rPr>
-          <w:u w:val="single"/>
-        </w:rPr>
-        <w:t>F</w:t>
-      </w:r>
-      <w:r>
-        <w:t xml:space="preserve">iltrare le lune per </w:t>
-      </w:r>
-      <w:r>
-        <w:t>pianeta</w:t>
-      </w:r>
-      <w:r>
-        <w:t xml:space="preserve"> sia tramite combo box usata dall’utente sia </w:t>
-      </w:r>
       <w:bookmarkStart w:id="0" w:name="_GoBack"/>
       <w:bookmarkEnd w:id="0"/>
-      <w:r>
-        <w:rPr>
-          <w:highlight w:val="yellow"/>
-        </w:rPr>
-        <w:t>tramite click dalla pagina di descrizione del pianeta</w:t>
-      </w:r>
-    </w:p>
-    <w:p>
       <w:r>
         <w:t>Dopo aver finito</w:t>
       </w:r>

</xml_diff>